<commit_message>
updated End user manual
</commit_message>
<xml_diff>
--- a/Documentation/End user manual.docx
+++ b/Documentation/End user manual.docx
@@ -16,7 +16,7 @@
           <w:sz w:val="24"/>
           <w:szCs w:val="24"/>
         </w:rPr>
-        <w:t>How to install</w:t>
+        <w:t>How to visit our web application</w:t>
       </w:r>
       <w:r>
         <w:rPr>
@@ -41,6 +41,56 @@
           <w:sz w:val="24"/>
           <w:szCs w:val="24"/>
         </w:rPr>
+        <w:t>How to know about our web application?</w:t>
+      </w:r>
+    </w:p>
+    <w:p>
+      <w:pPr>
+        <w:rPr>
+          <w:rFonts w:ascii="Times New Roman" w:hAnsi="Times New Roman" w:cs="Times New Roman"/>
+          <w:sz w:val="24"/>
+          <w:szCs w:val="24"/>
+        </w:rPr>
+      </w:pPr>
+      <w:r>
+        <w:rPr>
+          <w:rFonts w:ascii="Times New Roman" w:hAnsi="Times New Roman" w:cs="Times New Roman"/>
+          <w:sz w:val="24"/>
+          <w:szCs w:val="24"/>
+        </w:rPr>
+        <w:t>How to</w:t>
+      </w:r>
+      <w:r>
+        <w:rPr>
+          <w:rFonts w:ascii="Times New Roman" w:hAnsi="Times New Roman" w:cs="Times New Roman"/>
+          <w:sz w:val="24"/>
+          <w:szCs w:val="24"/>
+        </w:rPr>
+        <w:t xml:space="preserve"> view different types of loans?</w:t>
+      </w:r>
+    </w:p>
+    <w:p>
+      <w:pPr>
+        <w:rPr>
+          <w:rFonts w:ascii="Times New Roman" w:hAnsi="Times New Roman" w:cs="Times New Roman"/>
+          <w:sz w:val="24"/>
+          <w:szCs w:val="24"/>
+        </w:rPr>
+      </w:pPr>
+      <w:r>
+        <w:rPr>
+          <w:rFonts w:ascii="Times New Roman" w:hAnsi="Times New Roman" w:cs="Times New Roman"/>
+          <w:sz w:val="24"/>
+          <w:szCs w:val="24"/>
+        </w:rPr>
+        <w:t xml:space="preserve">New user..!! </w:t>
+      </w:r>
+      <w:r>
+        <w:rPr>
+          <w:rFonts w:ascii="Times New Roman" w:hAnsi="Times New Roman" w:cs="Times New Roman"/>
+          <w:sz w:val="24"/>
+          <w:szCs w:val="24"/>
+        </w:rPr>
         <w:t>How to register?</w:t>
       </w:r>
     </w:p>
@@ -58,6 +108,23 @@
           <w:sz w:val="24"/>
           <w:szCs w:val="24"/>
         </w:rPr>
+        <w:t>Changes..!! How to edit profile?</w:t>
+      </w:r>
+    </w:p>
+    <w:p>
+      <w:pPr>
+        <w:rPr>
+          <w:rFonts w:ascii="Times New Roman" w:hAnsi="Times New Roman" w:cs="Times New Roman"/>
+          <w:sz w:val="24"/>
+          <w:szCs w:val="24"/>
+        </w:rPr>
+      </w:pPr>
+      <w:r>
+        <w:rPr>
+          <w:rFonts w:ascii="Times New Roman" w:hAnsi="Times New Roman" w:cs="Times New Roman"/>
+          <w:sz w:val="24"/>
+          <w:szCs w:val="24"/>
+        </w:rPr>
         <w:t>How to login?</w:t>
       </w:r>
     </w:p>
@@ -75,44 +142,172 @@
           <w:sz w:val="24"/>
           <w:szCs w:val="24"/>
         </w:rPr>
-        <w:t>How to chat with admin</w:t>
-      </w:r>
-      <w:r>
-        <w:rPr>
-          <w:rFonts w:ascii="Times New Roman" w:hAnsi="Times New Roman" w:cs="Times New Roman"/>
-          <w:sz w:val="24"/>
-          <w:szCs w:val="24"/>
-        </w:rPr>
-        <w:t>?</w:t>
-      </w:r>
-    </w:p>
-    <w:p>
-      <w:pPr>
-        <w:rPr>
-          <w:rFonts w:ascii="Times New Roman" w:hAnsi="Times New Roman" w:cs="Times New Roman"/>
-          <w:sz w:val="24"/>
-          <w:szCs w:val="24"/>
-        </w:rPr>
-      </w:pPr>
-      <w:r>
-        <w:rPr>
-          <w:rFonts w:ascii="Times New Roman" w:hAnsi="Times New Roman" w:cs="Times New Roman"/>
-          <w:sz w:val="24"/>
-          <w:szCs w:val="24"/>
-        </w:rPr>
-        <w:t>How to know about the application?</w:t>
-      </w:r>
-    </w:p>
-    <w:p>
-      <w:pPr>
-        <w:rPr>
-          <w:rFonts w:ascii="Times New Roman" w:hAnsi="Times New Roman" w:cs="Times New Roman"/>
-          <w:sz w:val="24"/>
-          <w:szCs w:val="24"/>
-        </w:rPr>
-      </w:pPr>
+        <w:t>How to change the password?</w:t>
+      </w:r>
+    </w:p>
+    <w:p>
+      <w:pPr>
+        <w:rPr>
+          <w:rFonts w:ascii="Times New Roman" w:hAnsi="Times New Roman" w:cs="Times New Roman"/>
+          <w:sz w:val="24"/>
+          <w:szCs w:val="24"/>
+        </w:rPr>
+      </w:pPr>
+      <w:r>
+        <w:rPr>
+          <w:rFonts w:ascii="Times New Roman" w:hAnsi="Times New Roman" w:cs="Times New Roman"/>
+          <w:sz w:val="24"/>
+          <w:szCs w:val="24"/>
+        </w:rPr>
+        <w:t>Forgot password..!! How to create new password?</w:t>
+      </w:r>
+    </w:p>
+    <w:p>
+      <w:pPr>
+        <w:rPr>
+          <w:rFonts w:ascii="Times New Roman" w:hAnsi="Times New Roman" w:cs="Times New Roman"/>
+          <w:sz w:val="24"/>
+          <w:szCs w:val="24"/>
+        </w:rPr>
+      </w:pPr>
+      <w:r>
+        <w:rPr>
+          <w:rFonts w:ascii="Times New Roman" w:hAnsi="Times New Roman" w:cs="Times New Roman"/>
+          <w:sz w:val="24"/>
+          <w:szCs w:val="24"/>
+        </w:rPr>
+        <w:t>How to upload files?</w:t>
+      </w:r>
+    </w:p>
+    <w:p>
+      <w:pPr>
+        <w:rPr>
+          <w:rFonts w:ascii="Times New Roman" w:hAnsi="Times New Roman" w:cs="Times New Roman"/>
+          <w:sz w:val="24"/>
+          <w:szCs w:val="24"/>
+        </w:rPr>
+      </w:pPr>
+      <w:r>
+        <w:rPr>
+          <w:rFonts w:ascii="Times New Roman" w:hAnsi="Times New Roman" w:cs="Times New Roman"/>
+          <w:sz w:val="24"/>
+          <w:szCs w:val="24"/>
+        </w:rPr>
+        <w:t>How to access frequently asked questions?</w:t>
+      </w:r>
+    </w:p>
+    <w:p>
+      <w:pPr>
+        <w:rPr>
+          <w:rFonts w:ascii="Times New Roman" w:hAnsi="Times New Roman" w:cs="Times New Roman"/>
+          <w:sz w:val="24"/>
+          <w:szCs w:val="24"/>
+        </w:rPr>
+      </w:pPr>
+      <w:r>
+        <w:rPr>
+          <w:rFonts w:ascii="Times New Roman" w:hAnsi="Times New Roman" w:cs="Times New Roman"/>
+          <w:sz w:val="24"/>
+          <w:szCs w:val="24"/>
+        </w:rPr>
+        <w:t>How to check loan amount?</w:t>
+      </w:r>
+    </w:p>
+    <w:p>
+      <w:pPr>
+        <w:rPr>
+          <w:rFonts w:ascii="Times New Roman" w:hAnsi="Times New Roman" w:cs="Times New Roman"/>
+          <w:sz w:val="24"/>
+          <w:szCs w:val="24"/>
+        </w:rPr>
+      </w:pPr>
+      <w:r>
+        <w:rPr>
+          <w:rFonts w:ascii="Times New Roman" w:hAnsi="Times New Roman" w:cs="Times New Roman"/>
+          <w:sz w:val="24"/>
+          <w:szCs w:val="24"/>
+        </w:rPr>
+        <w:t>How to view status of application?</w:t>
+      </w:r>
+    </w:p>
+    <w:p>
+      <w:pPr>
+        <w:rPr>
+          <w:rFonts w:ascii="Times New Roman" w:hAnsi="Times New Roman" w:cs="Times New Roman"/>
+          <w:sz w:val="24"/>
+          <w:szCs w:val="24"/>
+        </w:rPr>
+      </w:pPr>
+      <w:r>
+        <w:rPr>
+          <w:rFonts w:ascii="Times New Roman" w:hAnsi="Times New Roman" w:cs="Times New Roman"/>
+          <w:sz w:val="24"/>
+          <w:szCs w:val="24"/>
+        </w:rPr>
+        <w:t>Multiple applications..!! How to view all applications?</w:t>
+      </w:r>
+    </w:p>
+    <w:p>
+      <w:pPr>
+        <w:rPr>
+          <w:rFonts w:ascii="Times New Roman" w:hAnsi="Times New Roman" w:cs="Times New Roman"/>
+          <w:sz w:val="24"/>
+          <w:szCs w:val="24"/>
+        </w:rPr>
+      </w:pPr>
+      <w:r>
+        <w:rPr>
+          <w:rFonts w:ascii="Times New Roman" w:hAnsi="Times New Roman" w:cs="Times New Roman"/>
+          <w:sz w:val="24"/>
+          <w:szCs w:val="24"/>
+        </w:rPr>
+        <w:t xml:space="preserve">Need help..!! </w:t>
+      </w:r>
+      <w:r>
+        <w:rPr>
+          <w:rFonts w:ascii="Times New Roman" w:hAnsi="Times New Roman" w:cs="Times New Roman"/>
+          <w:sz w:val="24"/>
+          <w:szCs w:val="24"/>
+        </w:rPr>
+        <w:t>How to chat with admin?</w:t>
+      </w:r>
+    </w:p>
+    <w:p>
+      <w:pPr>
+        <w:rPr>
+          <w:rFonts w:ascii="Times New Roman" w:hAnsi="Times New Roman" w:cs="Times New Roman"/>
+          <w:sz w:val="24"/>
+          <w:szCs w:val="24"/>
+        </w:rPr>
+      </w:pPr>
+      <w:r>
+        <w:rPr>
+          <w:rFonts w:ascii="Times New Roman" w:hAnsi="Times New Roman" w:cs="Times New Roman"/>
+          <w:sz w:val="24"/>
+          <w:szCs w:val="24"/>
+        </w:rPr>
+        <w:t>How to logout?</w:t>
+      </w:r>
       <w:bookmarkStart w:id="0" w:name="_GoBack"/>
-      <w:bookmarkEnd w:id="0"/>
+    </w:p>
+    <w:bookmarkEnd w:id="0"/>
+    <w:p>
+      <w:pPr>
+        <w:rPr>
+          <w:rFonts w:ascii="Times New Roman" w:hAnsi="Times New Roman" w:cs="Times New Roman"/>
+          <w:sz w:val="24"/>
+          <w:szCs w:val="24"/>
+        </w:rPr>
+      </w:pPr>
+    </w:p>
+    <w:p>
+      <w:pPr>
+        <w:rPr>
+          <w:rFonts w:ascii="Times New Roman" w:hAnsi="Times New Roman" w:cs="Times New Roman"/>
+          <w:sz w:val="24"/>
+          <w:szCs w:val="24"/>
+        </w:rPr>
+      </w:pPr>
     </w:p>
     <w:p>
       <w:pPr>

</xml_diff>